<commit_message>
display image in word
</commit_message>
<xml_diff>
--- a/demo.docx
+++ b/demo.docx
@@ -426,13 +426,343 @@
       </w:pPr>
     </w:p>
     <w:p>
+      <w:pPr>
+        <w:pStyle w:val="Heading1"/>
+      </w:pPr>
+      <w:r>
+        <w:t>Document GHD</w:t>
+      </w:r>
+    </w:p>
+    <w:p>
+      <w:r>
+        <w:drawing>
+          <wp:inline xmlns:a="http://schemas.openxmlformats.org/drawingml/2006/main" xmlns:pic="http://schemas.openxmlformats.org/drawingml/2006/picture">
+            <wp:extent cx="4724400" cy="3149600"/>
+            <wp:docPr id="3" name="Picture 3"/>
+            <wp:cNvGraphicFramePr>
+              <a:graphicFrameLocks noChangeAspect="1"/>
+            </wp:cNvGraphicFramePr>
+            <a:graphic>
+              <a:graphicData uri="http://schemas.openxmlformats.org/drawingml/2006/picture">
+                <pic:pic>
+                  <pic:nvPicPr>
+                    <pic:cNvPr id="0" name="1.png"/>
+                    <pic:cNvPicPr/>
+                  </pic:nvPicPr>
+                  <pic:blipFill>
+                    <a:blip r:embed="rId13"/>
+                    <a:stretch>
+                      <a:fillRect/>
+                    </a:stretch>
+                  </pic:blipFill>
+                  <pic:spPr>
+                    <a:xfrm>
+                      <a:off x="0" y="0"/>
+                      <a:ext cx="4724400" cy="3149600"/>
+                    </a:xfrm>
+                    <a:prstGeom prst="rect"/>
+                  </pic:spPr>
+                </pic:pic>
+              </a:graphicData>
+            </a:graphic>
+          </wp:inline>
+        </w:drawing>
+      </w:r>
+    </w:p>
+    <w:p>
       <w:r>
         <w:br w:type="page"/>
       </w:r>
     </w:p>
     <w:p>
       <w:r>
-        <w:t xml:space="preserve">A plain paragraph having some </w:t>
+        <w:br w:type="page"/>
+      </w:r>
+    </w:p>
+    <w:p>
+      <w:r>
+        <w:t>Part_1</w:t>
+      </w:r>
+    </w:p>
+    <w:p>
+      <w:r>
+        <w:t>A</w:t>
+      </w:r>
+    </w:p>
+    <w:p>
+      <w:r>
+        <w:drawing>
+          <wp:inline xmlns:a="http://schemas.openxmlformats.org/drawingml/2006/main" xmlns:pic="http://schemas.openxmlformats.org/drawingml/2006/picture">
+            <wp:extent cx="4724400" cy="3149600"/>
+            <wp:docPr id="4" name="Picture 4"/>
+            <wp:cNvGraphicFramePr>
+              <a:graphicFrameLocks noChangeAspect="1"/>
+            </wp:cNvGraphicFramePr>
+            <a:graphic>
+              <a:graphicData uri="http://schemas.openxmlformats.org/drawingml/2006/picture">
+                <pic:pic>
+                  <pic:nvPicPr>
+                    <pic:cNvPr id="0" name="1.png"/>
+                    <pic:cNvPicPr/>
+                  </pic:nvPicPr>
+                  <pic:blipFill>
+                    <a:blip r:embed="rId13"/>
+                    <a:stretch>
+                      <a:fillRect/>
+                    </a:stretch>
+                  </pic:blipFill>
+                  <pic:spPr>
+                    <a:xfrm>
+                      <a:off x="0" y="0"/>
+                      <a:ext cx="4724400" cy="3149600"/>
+                    </a:xfrm>
+                    <a:prstGeom prst="rect"/>
+                  </pic:spPr>
+                </pic:pic>
+              </a:graphicData>
+            </a:graphic>
+          </wp:inline>
+        </w:drawing>
+      </w:r>
+    </w:p>
+    <w:p>
+      <w:r>
+        <w:br w:type="page"/>
+      </w:r>
+    </w:p>
+    <w:p>
+      <w:r>
+        <w:drawing>
+          <wp:inline xmlns:a="http://schemas.openxmlformats.org/drawingml/2006/main" xmlns:pic="http://schemas.openxmlformats.org/drawingml/2006/picture">
+            <wp:extent cx="4724400" cy="3149600"/>
+            <wp:docPr id="5" name="Picture 5"/>
+            <wp:cNvGraphicFramePr>
+              <a:graphicFrameLocks noChangeAspect="1"/>
+            </wp:cNvGraphicFramePr>
+            <a:graphic>
+              <a:graphicData uri="http://schemas.openxmlformats.org/drawingml/2006/picture">
+                <pic:pic>
+                  <pic:nvPicPr>
+                    <pic:cNvPr id="0" name="2.png"/>
+                    <pic:cNvPicPr/>
+                  </pic:nvPicPr>
+                  <pic:blipFill>
+                    <a:blip r:embed="rId14"/>
+                    <a:stretch>
+                      <a:fillRect/>
+                    </a:stretch>
+                  </pic:blipFill>
+                  <pic:spPr>
+                    <a:xfrm>
+                      <a:off x="0" y="0"/>
+                      <a:ext cx="4724400" cy="3149600"/>
+                    </a:xfrm>
+                    <a:prstGeom prst="rect"/>
+                  </pic:spPr>
+                </pic:pic>
+              </a:graphicData>
+            </a:graphic>
+          </wp:inline>
+        </w:drawing>
+      </w:r>
+    </w:p>
+    <w:p>
+      <w:r>
+        <w:br w:type="page"/>
+      </w:r>
+    </w:p>
+    <w:p>
+      <w:r>
+        <w:br w:type="page"/>
+      </w:r>
+    </w:p>
+    <w:p>
+      <w:r>
+        <w:t>Part_2</w:t>
+      </w:r>
+    </w:p>
+    <w:p>
+      <w:r>
+        <w:t>A</w:t>
+      </w:r>
+    </w:p>
+    <w:p>
+      <w:r>
+        <w:drawing>
+          <wp:inline xmlns:a="http://schemas.openxmlformats.org/drawingml/2006/main" xmlns:pic="http://schemas.openxmlformats.org/drawingml/2006/picture">
+            <wp:extent cx="4724400" cy="3149600"/>
+            <wp:docPr id="6" name="Picture 6"/>
+            <wp:cNvGraphicFramePr>
+              <a:graphicFrameLocks noChangeAspect="1"/>
+            </wp:cNvGraphicFramePr>
+            <a:graphic>
+              <a:graphicData uri="http://schemas.openxmlformats.org/drawingml/2006/picture">
+                <pic:pic>
+                  <pic:nvPicPr>
+                    <pic:cNvPr id="0" name="1.png"/>
+                    <pic:cNvPicPr/>
+                  </pic:nvPicPr>
+                  <pic:blipFill>
+                    <a:blip r:embed="rId13"/>
+                    <a:stretch>
+                      <a:fillRect/>
+                    </a:stretch>
+                  </pic:blipFill>
+                  <pic:spPr>
+                    <a:xfrm>
+                      <a:off x="0" y="0"/>
+                      <a:ext cx="4724400" cy="3149600"/>
+                    </a:xfrm>
+                    <a:prstGeom prst="rect"/>
+                  </pic:spPr>
+                </pic:pic>
+              </a:graphicData>
+            </a:graphic>
+          </wp:inline>
+        </w:drawing>
+      </w:r>
+    </w:p>
+    <w:p>
+      <w:r>
+        <w:br w:type="page"/>
+      </w:r>
+    </w:p>
+    <w:p>
+      <w:r>
+        <w:t>B</w:t>
+      </w:r>
+    </w:p>
+    <w:p>
+      <w:r>
+        <w:drawing>
+          <wp:inline xmlns:a="http://schemas.openxmlformats.org/drawingml/2006/main" xmlns:pic="http://schemas.openxmlformats.org/drawingml/2006/picture">
+            <wp:extent cx="4724400" cy="3149600"/>
+            <wp:docPr id="7" name="Picture 7"/>
+            <wp:cNvGraphicFramePr>
+              <a:graphicFrameLocks noChangeAspect="1"/>
+            </wp:cNvGraphicFramePr>
+            <a:graphic>
+              <a:graphicData uri="http://schemas.openxmlformats.org/drawingml/2006/picture">
+                <pic:pic>
+                  <pic:nvPicPr>
+                    <pic:cNvPr id="0" name="1.png"/>
+                    <pic:cNvPicPr/>
+                  </pic:nvPicPr>
+                  <pic:blipFill>
+                    <a:blip r:embed="rId13"/>
+                    <a:stretch>
+                      <a:fillRect/>
+                    </a:stretch>
+                  </pic:blipFill>
+                  <pic:spPr>
+                    <a:xfrm>
+                      <a:off x="0" y="0"/>
+                      <a:ext cx="4724400" cy="3149600"/>
+                    </a:xfrm>
+                    <a:prstGeom prst="rect"/>
+                  </pic:spPr>
+                </pic:pic>
+              </a:graphicData>
+            </a:graphic>
+          </wp:inline>
+        </w:drawing>
+      </w:r>
+    </w:p>
+    <w:p>
+      <w:r>
+        <w:br w:type="page"/>
+      </w:r>
+    </w:p>
+    <w:p>
+      <w:r>
+        <w:br w:type="page"/>
+      </w:r>
+    </w:p>
+    <w:p>
+      <w:r>
+        <w:t>Part_3</w:t>
+      </w:r>
+    </w:p>
+    <w:p>
+      <w:r>
+        <w:drawing>
+          <wp:inline xmlns:a="http://schemas.openxmlformats.org/drawingml/2006/main" xmlns:pic="http://schemas.openxmlformats.org/drawingml/2006/picture">
+            <wp:extent cx="4724400" cy="3149600"/>
+            <wp:docPr id="8" name="Picture 8"/>
+            <wp:cNvGraphicFramePr>
+              <a:graphicFrameLocks noChangeAspect="1"/>
+            </wp:cNvGraphicFramePr>
+            <a:graphic>
+              <a:graphicData uri="http://schemas.openxmlformats.org/drawingml/2006/picture">
+                <pic:pic>
+                  <pic:nvPicPr>
+                    <pic:cNvPr id="0" name="1.png"/>
+                    <pic:cNvPicPr/>
+                  </pic:nvPicPr>
+                  <pic:blipFill>
+                    <a:blip r:embed="rId15"/>
+                    <a:stretch>
+                      <a:fillRect/>
+                    </a:stretch>
+                  </pic:blipFill>
+                  <pic:spPr>
+                    <a:xfrm>
+                      <a:off x="0" y="0"/>
+                      <a:ext cx="4724400" cy="3149600"/>
+                    </a:xfrm>
+                    <a:prstGeom prst="rect"/>
+                  </pic:spPr>
+                </pic:pic>
+              </a:graphicData>
+            </a:graphic>
+          </wp:inline>
+        </w:drawing>
+      </w:r>
+    </w:p>
+    <w:p>
+      <w:r>
+        <w:br w:type="page"/>
+      </w:r>
+    </w:p>
+    <w:p>
+      <w:r>
+        <w:drawing>
+          <wp:inline xmlns:a="http://schemas.openxmlformats.org/drawingml/2006/main" xmlns:pic="http://schemas.openxmlformats.org/drawingml/2006/picture">
+            <wp:extent cx="4724400" cy="3149600"/>
+            <wp:docPr id="9" name="Picture 9"/>
+            <wp:cNvGraphicFramePr>
+              <a:graphicFrameLocks noChangeAspect="1"/>
+            </wp:cNvGraphicFramePr>
+            <a:graphic>
+              <a:graphicData uri="http://schemas.openxmlformats.org/drawingml/2006/picture">
+                <pic:pic>
+                  <pic:nvPicPr>
+                    <pic:cNvPr id="0" name="2.png"/>
+                    <pic:cNvPicPr/>
+                  </pic:nvPicPr>
+                  <pic:blipFill>
+                    <a:blip r:embed="rId16"/>
+                    <a:stretch>
+                      <a:fillRect/>
+                    </a:stretch>
+                  </pic:blipFill>
+                  <pic:spPr>
+                    <a:xfrm>
+                      <a:off x="0" y="0"/>
+                      <a:ext cx="4724400" cy="3149600"/>
+                    </a:xfrm>
+                    <a:prstGeom prst="rect"/>
+                  </pic:spPr>
+                </pic:pic>
+              </a:graphicData>
+            </a:graphic>
+          </wp:inline>
+        </w:drawing>
+      </w:r>
+    </w:p>
+    <w:p>
+      <w:r>
+        <w:br w:type="page"/>
       </w:r>
     </w:p>
     <w:sectPr>

</xml_diff>